<commit_message>
Añadir Demo al manual de uso
</commit_message>
<xml_diff>
--- a/MANUAL DE USO.docx
+++ b/MANUAL DE USO.docx
@@ -399,6 +399,1198 @@
           <w:lang w:val="es-PE"/>
         </w:rPr>
       </w:pPr>
+    </w:p>
+    <w:p>
+      <w:pPr>
+        <w:rPr>
+          <w:b/>
+          <w:bCs/>
+          <w:color w:val="00B0F0"/>
+          <w:sz w:val="32"/>
+          <w:szCs w:val="32"/>
+          <w:lang w:val="es-PE"/>
+        </w:rPr>
+      </w:pPr>
+    </w:p>
+    <w:p>
+      <w:pPr>
+        <w:rPr>
+          <w:b/>
+          <w:bCs/>
+          <w:color w:val="00B0F0"/>
+          <w:sz w:val="32"/>
+          <w:szCs w:val="32"/>
+          <w:lang w:val="es-PE"/>
+        </w:rPr>
+      </w:pPr>
+    </w:p>
+    <w:p>
+      <w:pPr>
+        <w:rPr>
+          <w:rFonts w:ascii="Times New Roman" w:hAnsi="Times New Roman" w:cs="Times New Roman"/>
+          <w:sz w:val="24"/>
+          <w:szCs w:val="24"/>
+          <w:lang w:val="es-PE"/>
+        </w:rPr>
+      </w:pPr>
+      <w:r>
+        <w:rPr>
+          <w:rFonts w:ascii="Times New Roman" w:hAnsi="Times New Roman" w:cs="Times New Roman"/>
+          <w:sz w:val="24"/>
+          <w:szCs w:val="24"/>
+          <w:lang w:val="es-PE"/>
+        </w:rPr>
+        <w:t>Escoges la opción que quieres consultar</w:t>
+      </w:r>
+    </w:p>
+    <w:p>
+      <w:pPr>
+        <w:rPr>
+          <w:b/>
+          <w:bCs/>
+          <w:color w:val="00B0F0"/>
+          <w:sz w:val="32"/>
+          <w:szCs w:val="32"/>
+          <w:lang w:val="es-PE"/>
+        </w:rPr>
+      </w:pPr>
+      <w:r>
+        <w:rPr>
+          <w:noProof/>
+        </w:rPr>
+        <mc:AlternateContent>
+          <mc:Choice Requires="wps">
+            <w:drawing>
+              <wp:anchor distT="0" distB="0" distL="114300" distR="114300" simplePos="0" relativeHeight="251825152" behindDoc="0" locked="0" layoutInCell="1" allowOverlap="1" wp14:anchorId="2487B572" wp14:editId="05489D73">
+                <wp:simplePos x="0" y="0"/>
+                <wp:positionH relativeFrom="column">
+                  <wp:posOffset>2367915</wp:posOffset>
+                </wp:positionH>
+                <wp:positionV relativeFrom="paragraph">
+                  <wp:posOffset>1516380</wp:posOffset>
+                </wp:positionV>
+                <wp:extent cx="923925" cy="323850"/>
+                <wp:effectExtent l="19050" t="19050" r="28575" b="19050"/>
+                <wp:wrapNone/>
+                <wp:docPr id="22" name="Rectángulo 22"/>
+                <wp:cNvGraphicFramePr/>
+                <a:graphic xmlns:a="http://schemas.openxmlformats.org/drawingml/2006/main">
+                  <a:graphicData uri="http://schemas.microsoft.com/office/word/2010/wordprocessingShape">
+                    <wps:wsp>
+                      <wps:cNvSpPr/>
+                      <wps:spPr>
+                        <a:xfrm>
+                          <a:off x="0" y="0"/>
+                          <a:ext cx="923925" cy="323850"/>
+                        </a:xfrm>
+                        <a:prstGeom prst="rect">
+                          <a:avLst/>
+                        </a:prstGeom>
+                        <a:noFill/>
+                        <a:ln w="28575">
+                          <a:solidFill>
+                            <a:srgbClr val="00B0F0"/>
+                          </a:solidFill>
+                        </a:ln>
+                      </wps:spPr>
+                      <wps:style>
+                        <a:lnRef idx="2">
+                          <a:schemeClr val="accent1">
+                            <a:shade val="50000"/>
+                          </a:schemeClr>
+                        </a:lnRef>
+                        <a:fillRef idx="1">
+                          <a:schemeClr val="accent1"/>
+                        </a:fillRef>
+                        <a:effectRef idx="0">
+                          <a:schemeClr val="accent1"/>
+                        </a:effectRef>
+                        <a:fontRef idx="minor">
+                          <a:schemeClr val="lt1"/>
+                        </a:fontRef>
+                      </wps:style>
+                      <wps:bodyPr rot="0" spcFirstLastPara="0" vertOverflow="overflow" horzOverflow="overflow" vert="horz" wrap="square" lIns="91440" tIns="45720" rIns="91440" bIns="45720" numCol="1" spcCol="0" rtlCol="0" fromWordArt="0" anchor="ctr" anchorCtr="0" forceAA="0" compatLnSpc="1">
+                        <a:prstTxWarp prst="textNoShape">
+                          <a:avLst/>
+                        </a:prstTxWarp>
+                        <a:noAutofit/>
+                      </wps:bodyPr>
+                    </wps:wsp>
+                  </a:graphicData>
+                </a:graphic>
+                <wp14:sizeRelH relativeFrom="margin">
+                  <wp14:pctWidth>0</wp14:pctWidth>
+                </wp14:sizeRelH>
+                <wp14:sizeRelV relativeFrom="margin">
+                  <wp14:pctHeight>0</wp14:pctHeight>
+                </wp14:sizeRelV>
+              </wp:anchor>
+            </w:drawing>
+          </mc:Choice>
+          <mc:Fallback>
+            <w:pict>
+              <v:rect w14:anchorId="1DBADDBB" id="Rectángulo 22" o:spid="_x0000_s1026" style="position:absolute;margin-left:186.45pt;margin-top:119.4pt;width:72.75pt;height:25.5pt;z-index:251825152;visibility:visible;mso-wrap-style:square;mso-width-percent:0;mso-height-percent:0;mso-wrap-distance-left:9pt;mso-wrap-distance-top:0;mso-wrap-distance-right:9pt;mso-wrap-distance-bottom:0;mso-position-horizontal:absolute;mso-position-horizontal-relative:text;mso-position-vertical:absolute;mso-position-vertical-relative:text;mso-width-percent:0;mso-height-percent:0;mso-width-relative:margin;mso-height-relative:margin;v-text-anchor:middle" o:gfxdata="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" filled="f" strokecolor="#00b0f0" strokeweight="2.25pt"/>
+            </w:pict>
+          </mc:Fallback>
+        </mc:AlternateContent>
+      </w:r>
+      <w:r>
+        <w:rPr>
+          <w:noProof/>
+        </w:rPr>
+        <mc:AlternateContent>
+          <mc:Choice Requires="wps">
+            <w:drawing>
+              <wp:anchor distT="0" distB="0" distL="114300" distR="114300" simplePos="0" relativeHeight="251831296" behindDoc="0" locked="0" layoutInCell="1" allowOverlap="1" wp14:anchorId="4DCCFFBF" wp14:editId="4C7C1A5A">
+                <wp:simplePos x="0" y="0"/>
+                <wp:positionH relativeFrom="column">
+                  <wp:posOffset>4387215</wp:posOffset>
+                </wp:positionH>
+                <wp:positionV relativeFrom="paragraph">
+                  <wp:posOffset>1849755</wp:posOffset>
+                </wp:positionV>
+                <wp:extent cx="9525" cy="1428750"/>
+                <wp:effectExtent l="19050" t="19050" r="28575" b="19050"/>
+                <wp:wrapNone/>
+                <wp:docPr id="86" name="Conector recto 86"/>
+                <wp:cNvGraphicFramePr/>
+                <a:graphic xmlns:a="http://schemas.openxmlformats.org/drawingml/2006/main">
+                  <a:graphicData uri="http://schemas.microsoft.com/office/word/2010/wordprocessingShape">
+                    <wps:wsp>
+                      <wps:cNvCnPr/>
+                      <wps:spPr>
+                        <a:xfrm>
+                          <a:off x="0" y="0"/>
+                          <a:ext cx="9525" cy="1428750"/>
+                        </a:xfrm>
+                        <a:prstGeom prst="line">
+                          <a:avLst/>
+                        </a:prstGeom>
+                        <a:ln w="28575">
+                          <a:solidFill>
+                            <a:srgbClr val="00B0F0"/>
+                          </a:solidFill>
+                        </a:ln>
+                      </wps:spPr>
+                      <wps:style>
+                        <a:lnRef idx="1">
+                          <a:schemeClr val="accent1"/>
+                        </a:lnRef>
+                        <a:fillRef idx="0">
+                          <a:schemeClr val="accent1"/>
+                        </a:fillRef>
+                        <a:effectRef idx="0">
+                          <a:schemeClr val="accent1"/>
+                        </a:effectRef>
+                        <a:fontRef idx="minor">
+                          <a:schemeClr val="tx1"/>
+                        </a:fontRef>
+                      </wps:style>
+                      <wps:bodyPr/>
+                    </wps:wsp>
+                  </a:graphicData>
+                </a:graphic>
+              </wp:anchor>
+            </w:drawing>
+          </mc:Choice>
+          <mc:Fallback>
+            <w:pict>
+              <v:line w14:anchorId="198C83D0" id="Conector recto 86" o:spid="_x0000_s1026" style="position:absolute;z-index:251831296;visibility:visible;mso-wrap-style:square;mso-wrap-distance-left:9pt;mso-wrap-distance-top:0;mso-wrap-distance-right:9pt;mso-wrap-distance-bottom:0;mso-position-horizontal:absolute;mso-position-horizontal-relative:text;mso-position-vertical:absolute;mso-position-vertical-relative:text" from="345.45pt,145.65pt" to="346.2pt,258.15pt" o:gfxdata="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" strokecolor="#00b0f0" strokeweight="2.25pt">
+                <v:stroke joinstyle="miter"/>
+              </v:line>
+            </w:pict>
+          </mc:Fallback>
+        </mc:AlternateContent>
+      </w:r>
+      <w:r>
+        <w:rPr>
+          <w:noProof/>
+        </w:rPr>
+        <mc:AlternateContent>
+          <mc:Choice Requires="wps">
+            <w:drawing>
+              <wp:anchor distT="0" distB="0" distL="114300" distR="114300" simplePos="0" relativeHeight="251828224" behindDoc="0" locked="0" layoutInCell="1" allowOverlap="1" wp14:anchorId="500BD1FA" wp14:editId="70833125">
+                <wp:simplePos x="0" y="0"/>
+                <wp:positionH relativeFrom="column">
+                  <wp:posOffset>1996440</wp:posOffset>
+                </wp:positionH>
+                <wp:positionV relativeFrom="paragraph">
+                  <wp:posOffset>1859280</wp:posOffset>
+                </wp:positionV>
+                <wp:extent cx="9525" cy="1428750"/>
+                <wp:effectExtent l="19050" t="19050" r="28575" b="19050"/>
+                <wp:wrapNone/>
+                <wp:docPr id="70" name="Conector recto 70"/>
+                <wp:cNvGraphicFramePr/>
+                <a:graphic xmlns:a="http://schemas.openxmlformats.org/drawingml/2006/main">
+                  <a:graphicData uri="http://schemas.microsoft.com/office/word/2010/wordprocessingShape">
+                    <wps:wsp>
+                      <wps:cNvCnPr/>
+                      <wps:spPr>
+                        <a:xfrm>
+                          <a:off x="0" y="0"/>
+                          <a:ext cx="9525" cy="1428750"/>
+                        </a:xfrm>
+                        <a:prstGeom prst="line">
+                          <a:avLst/>
+                        </a:prstGeom>
+                        <a:ln w="28575">
+                          <a:solidFill>
+                            <a:srgbClr val="00B0F0"/>
+                          </a:solidFill>
+                        </a:ln>
+                      </wps:spPr>
+                      <wps:style>
+                        <a:lnRef idx="1">
+                          <a:schemeClr val="accent1"/>
+                        </a:lnRef>
+                        <a:fillRef idx="0">
+                          <a:schemeClr val="accent1"/>
+                        </a:fillRef>
+                        <a:effectRef idx="0">
+                          <a:schemeClr val="accent1"/>
+                        </a:effectRef>
+                        <a:fontRef idx="minor">
+                          <a:schemeClr val="tx1"/>
+                        </a:fontRef>
+                      </wps:style>
+                      <wps:bodyPr/>
+                    </wps:wsp>
+                  </a:graphicData>
+                </a:graphic>
+              </wp:anchor>
+            </w:drawing>
+          </mc:Choice>
+          <mc:Fallback>
+            <w:pict>
+              <v:line w14:anchorId="54822063" id="Conector recto 70" o:spid="_x0000_s1026" style="position:absolute;z-index:251828224;visibility:visible;mso-wrap-style:square;mso-wrap-distance-left:9pt;mso-wrap-distance-top:0;mso-wrap-distance-right:9pt;mso-wrap-distance-bottom:0;mso-position-horizontal:absolute;mso-position-horizontal-relative:text;mso-position-vertical:absolute;mso-position-vertical-relative:text" from="157.2pt,146.4pt" to="157.95pt,258.9pt" o:gfxdata="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" strokecolor="#00b0f0" strokeweight="2.25pt">
+                <v:stroke joinstyle="miter"/>
+              </v:line>
+            </w:pict>
+          </mc:Fallback>
+        </mc:AlternateContent>
+      </w:r>
+      <w:r>
+        <w:rPr>
+          <w:noProof/>
+        </w:rPr>
+        <mc:AlternateContent>
+          <mc:Choice Requires="wps">
+            <w:drawing>
+              <wp:anchor distT="0" distB="0" distL="114300" distR="114300" simplePos="0" relativeHeight="251832320" behindDoc="0" locked="0" layoutInCell="1" allowOverlap="1" wp14:anchorId="740143A9" wp14:editId="6F8DA7E6">
+                <wp:simplePos x="0" y="0"/>
+                <wp:positionH relativeFrom="column">
+                  <wp:posOffset>3187065</wp:posOffset>
+                </wp:positionH>
+                <wp:positionV relativeFrom="paragraph">
+                  <wp:posOffset>1840230</wp:posOffset>
+                </wp:positionV>
+                <wp:extent cx="9525" cy="1428750"/>
+                <wp:effectExtent l="19050" t="19050" r="28575" b="19050"/>
+                <wp:wrapNone/>
+                <wp:docPr id="80" name="Conector recto 80"/>
+                <wp:cNvGraphicFramePr/>
+                <a:graphic xmlns:a="http://schemas.openxmlformats.org/drawingml/2006/main">
+                  <a:graphicData uri="http://schemas.microsoft.com/office/word/2010/wordprocessingShape">
+                    <wps:wsp>
+                      <wps:cNvCnPr/>
+                      <wps:spPr>
+                        <a:xfrm>
+                          <a:off x="0" y="0"/>
+                          <a:ext cx="9525" cy="1428750"/>
+                        </a:xfrm>
+                        <a:prstGeom prst="line">
+                          <a:avLst/>
+                        </a:prstGeom>
+                        <a:ln w="28575">
+                          <a:solidFill>
+                            <a:srgbClr val="00B0F0"/>
+                          </a:solidFill>
+                        </a:ln>
+                      </wps:spPr>
+                      <wps:style>
+                        <a:lnRef idx="1">
+                          <a:schemeClr val="accent1"/>
+                        </a:lnRef>
+                        <a:fillRef idx="0">
+                          <a:schemeClr val="accent1"/>
+                        </a:fillRef>
+                        <a:effectRef idx="0">
+                          <a:schemeClr val="accent1"/>
+                        </a:effectRef>
+                        <a:fontRef idx="minor">
+                          <a:schemeClr val="tx1"/>
+                        </a:fontRef>
+                      </wps:style>
+                      <wps:bodyPr/>
+                    </wps:wsp>
+                  </a:graphicData>
+                </a:graphic>
+              </wp:anchor>
+            </w:drawing>
+          </mc:Choice>
+          <mc:Fallback>
+            <w:pict>
+              <v:line w14:anchorId="2B4E9A2B" id="Conector recto 80" o:spid="_x0000_s1026" style="position:absolute;z-index:251832320;visibility:visible;mso-wrap-style:square;mso-wrap-distance-left:9pt;mso-wrap-distance-top:0;mso-wrap-distance-right:9pt;mso-wrap-distance-bottom:0;mso-position-horizontal:absolute;mso-position-horizontal-relative:text;mso-position-vertical:absolute;mso-position-vertical-relative:text" from="250.95pt,144.9pt" to="251.7pt,257.4pt" o:gfxdata="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" strokecolor="#00b0f0" strokeweight="2.25pt">
+                <v:stroke joinstyle="miter"/>
+              </v:line>
+            </w:pict>
+          </mc:Fallback>
+        </mc:AlternateContent>
+      </w:r>
+      <w:r>
+        <w:rPr>
+          <w:noProof/>
+        </w:rPr>
+        <w:drawing>
+          <wp:anchor distT="0" distB="0" distL="114300" distR="114300" simplePos="0" relativeHeight="251823104" behindDoc="0" locked="0" layoutInCell="1" allowOverlap="1" wp14:anchorId="286F05FC" wp14:editId="46456FE2">
+            <wp:simplePos x="0" y="0"/>
+            <wp:positionH relativeFrom="margin">
+              <wp:posOffset>510540</wp:posOffset>
+            </wp:positionH>
+            <wp:positionV relativeFrom="paragraph">
+              <wp:posOffset>330200</wp:posOffset>
+            </wp:positionV>
+            <wp:extent cx="4686300" cy="2676525"/>
+            <wp:effectExtent l="0" t="0" r="0" b="9525"/>
+            <wp:wrapTopAndBottom/>
+            <wp:docPr id="17" name="Imagen 17"/>
+            <wp:cNvGraphicFramePr>
+              <a:graphicFrameLocks xmlns:a="http://schemas.openxmlformats.org/drawingml/2006/main" noChangeAspect="1"/>
+            </wp:cNvGraphicFramePr>
+            <a:graphic xmlns:a="http://schemas.openxmlformats.org/drawingml/2006/main">
+              <a:graphicData uri="http://schemas.openxmlformats.org/drawingml/2006/picture">
+                <pic:pic xmlns:pic="http://schemas.openxmlformats.org/drawingml/2006/picture">
+                  <pic:nvPicPr>
+                    <pic:cNvPr id="1" name=""/>
+                    <pic:cNvPicPr/>
+                  </pic:nvPicPr>
+                  <pic:blipFill>
+                    <a:blip r:embed="rId6">
+                      <a:extLst>
+                        <a:ext uri="{28A0092B-C50C-407E-A947-70E740481C1C}">
+                          <a14:useLocalDpi xmlns:a14="http://schemas.microsoft.com/office/drawing/2010/main" val="0"/>
+                        </a:ext>
+                      </a:extLst>
+                    </a:blip>
+                    <a:stretch>
+                      <a:fillRect/>
+                    </a:stretch>
+                  </pic:blipFill>
+                  <pic:spPr>
+                    <a:xfrm>
+                      <a:off x="0" y="0"/>
+                      <a:ext cx="4686300" cy="2676525"/>
+                    </a:xfrm>
+                    <a:prstGeom prst="rect">
+                      <a:avLst/>
+                    </a:prstGeom>
+                  </pic:spPr>
+                </pic:pic>
+              </a:graphicData>
+            </a:graphic>
+          </wp:anchor>
+        </w:drawing>
+      </w:r>
+      <w:r>
+        <w:rPr>
+          <w:noProof/>
+        </w:rPr>
+        <mc:AlternateContent>
+          <mc:Choice Requires="wps">
+            <w:drawing>
+              <wp:anchor distT="0" distB="0" distL="114300" distR="114300" simplePos="0" relativeHeight="251826176" behindDoc="0" locked="0" layoutInCell="1" allowOverlap="1" wp14:anchorId="70E21B0C" wp14:editId="2D34956B">
+                <wp:simplePos x="0" y="0"/>
+                <wp:positionH relativeFrom="column">
+                  <wp:posOffset>3549015</wp:posOffset>
+                </wp:positionH>
+                <wp:positionV relativeFrom="paragraph">
+                  <wp:posOffset>1516380</wp:posOffset>
+                </wp:positionV>
+                <wp:extent cx="1009650" cy="323850"/>
+                <wp:effectExtent l="19050" t="19050" r="19050" b="19050"/>
+                <wp:wrapNone/>
+                <wp:docPr id="23" name="Rectángulo 23"/>
+                <wp:cNvGraphicFramePr/>
+                <a:graphic xmlns:a="http://schemas.openxmlformats.org/drawingml/2006/main">
+                  <a:graphicData uri="http://schemas.microsoft.com/office/word/2010/wordprocessingShape">
+                    <wps:wsp>
+                      <wps:cNvSpPr/>
+                      <wps:spPr>
+                        <a:xfrm>
+                          <a:off x="0" y="0"/>
+                          <a:ext cx="1009650" cy="323850"/>
+                        </a:xfrm>
+                        <a:prstGeom prst="rect">
+                          <a:avLst/>
+                        </a:prstGeom>
+                        <a:noFill/>
+                        <a:ln w="28575">
+                          <a:solidFill>
+                            <a:srgbClr val="00B0F0"/>
+                          </a:solidFill>
+                        </a:ln>
+                      </wps:spPr>
+                      <wps:style>
+                        <a:lnRef idx="2">
+                          <a:schemeClr val="accent1">
+                            <a:shade val="50000"/>
+                          </a:schemeClr>
+                        </a:lnRef>
+                        <a:fillRef idx="1">
+                          <a:schemeClr val="accent1"/>
+                        </a:fillRef>
+                        <a:effectRef idx="0">
+                          <a:schemeClr val="accent1"/>
+                        </a:effectRef>
+                        <a:fontRef idx="minor">
+                          <a:schemeClr val="lt1"/>
+                        </a:fontRef>
+                      </wps:style>
+                      <wps:bodyPr rot="0" spcFirstLastPara="0" vertOverflow="overflow" horzOverflow="overflow" vert="horz" wrap="square" lIns="91440" tIns="45720" rIns="91440" bIns="45720" numCol="1" spcCol="0" rtlCol="0" fromWordArt="0" anchor="ctr" anchorCtr="0" forceAA="0" compatLnSpc="1">
+                        <a:prstTxWarp prst="textNoShape">
+                          <a:avLst/>
+                        </a:prstTxWarp>
+                        <a:noAutofit/>
+                      </wps:bodyPr>
+                    </wps:wsp>
+                  </a:graphicData>
+                </a:graphic>
+                <wp14:sizeRelH relativeFrom="margin">
+                  <wp14:pctWidth>0</wp14:pctWidth>
+                </wp14:sizeRelH>
+                <wp14:sizeRelV relativeFrom="margin">
+                  <wp14:pctHeight>0</wp14:pctHeight>
+                </wp14:sizeRelV>
+              </wp:anchor>
+            </w:drawing>
+          </mc:Choice>
+          <mc:Fallback>
+            <w:pict>
+              <v:rect w14:anchorId="4CE3C90A" id="Rectángulo 23" o:spid="_x0000_s1026" style="position:absolute;margin-left:279.45pt;margin-top:119.4pt;width:79.5pt;height:25.5pt;z-index:251826176;visibility:visible;mso-wrap-style:square;mso-width-percent:0;mso-height-percent:0;mso-wrap-distance-left:9pt;mso-wrap-distance-top:0;mso-wrap-distance-right:9pt;mso-wrap-distance-bottom:0;mso-position-horizontal:absolute;mso-position-horizontal-relative:text;mso-position-vertical:absolute;mso-position-vertical-relative:text;mso-width-percent:0;mso-height-percent:0;mso-width-relative:margin;mso-height-relative:margin;v-text-anchor:middle" o:gfxdata="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" filled="f" strokecolor="#00b0f0" strokeweight="2.25pt"/>
+            </w:pict>
+          </mc:Fallback>
+        </mc:AlternateContent>
+      </w:r>
+      <w:r>
+        <w:rPr>
+          <w:noProof/>
+        </w:rPr>
+        <mc:AlternateContent>
+          <mc:Choice Requires="wps">
+            <w:drawing>
+              <wp:anchor distT="0" distB="0" distL="114300" distR="114300" simplePos="0" relativeHeight="251824128" behindDoc="0" locked="0" layoutInCell="1" allowOverlap="1" wp14:anchorId="5554FFAA" wp14:editId="38E0F5C6">
+                <wp:simplePos x="0" y="0"/>
+                <wp:positionH relativeFrom="column">
+                  <wp:posOffset>1224915</wp:posOffset>
+                </wp:positionH>
+                <wp:positionV relativeFrom="paragraph">
+                  <wp:posOffset>1516380</wp:posOffset>
+                </wp:positionV>
+                <wp:extent cx="923925" cy="323850"/>
+                <wp:effectExtent l="19050" t="19050" r="28575" b="19050"/>
+                <wp:wrapNone/>
+                <wp:docPr id="21" name="Rectángulo 21"/>
+                <wp:cNvGraphicFramePr/>
+                <a:graphic xmlns:a="http://schemas.openxmlformats.org/drawingml/2006/main">
+                  <a:graphicData uri="http://schemas.microsoft.com/office/word/2010/wordprocessingShape">
+                    <wps:wsp>
+                      <wps:cNvSpPr/>
+                      <wps:spPr>
+                        <a:xfrm>
+                          <a:off x="0" y="0"/>
+                          <a:ext cx="923925" cy="323850"/>
+                        </a:xfrm>
+                        <a:prstGeom prst="rect">
+                          <a:avLst/>
+                        </a:prstGeom>
+                        <a:noFill/>
+                        <a:ln w="28575">
+                          <a:solidFill>
+                            <a:srgbClr val="00B0F0"/>
+                          </a:solidFill>
+                        </a:ln>
+                      </wps:spPr>
+                      <wps:style>
+                        <a:lnRef idx="2">
+                          <a:schemeClr val="accent1">
+                            <a:shade val="50000"/>
+                          </a:schemeClr>
+                        </a:lnRef>
+                        <a:fillRef idx="1">
+                          <a:schemeClr val="accent1"/>
+                        </a:fillRef>
+                        <a:effectRef idx="0">
+                          <a:schemeClr val="accent1"/>
+                        </a:effectRef>
+                        <a:fontRef idx="minor">
+                          <a:schemeClr val="lt1"/>
+                        </a:fontRef>
+                      </wps:style>
+                      <wps:bodyPr rot="0" spcFirstLastPara="0" vertOverflow="overflow" horzOverflow="overflow" vert="horz" wrap="square" lIns="91440" tIns="45720" rIns="91440" bIns="45720" numCol="1" spcCol="0" rtlCol="0" fromWordArt="0" anchor="ctr" anchorCtr="0" forceAA="0" compatLnSpc="1">
+                        <a:prstTxWarp prst="textNoShape">
+                          <a:avLst/>
+                        </a:prstTxWarp>
+                        <a:noAutofit/>
+                      </wps:bodyPr>
+                    </wps:wsp>
+                  </a:graphicData>
+                </a:graphic>
+                <wp14:sizeRelH relativeFrom="margin">
+                  <wp14:pctWidth>0</wp14:pctWidth>
+                </wp14:sizeRelH>
+                <wp14:sizeRelV relativeFrom="margin">
+                  <wp14:pctHeight>0</wp14:pctHeight>
+                </wp14:sizeRelV>
+              </wp:anchor>
+            </w:drawing>
+          </mc:Choice>
+          <mc:Fallback>
+            <w:pict>
+              <v:rect w14:anchorId="35117EC7" id="Rectángulo 21" o:spid="_x0000_s1026" style="position:absolute;margin-left:96.45pt;margin-top:119.4pt;width:72.75pt;height:25.5pt;z-index:251824128;visibility:visible;mso-wrap-style:square;mso-width-percent:0;mso-height-percent:0;mso-wrap-distance-left:9pt;mso-wrap-distance-top:0;mso-wrap-distance-right:9pt;mso-wrap-distance-bottom:0;mso-position-horizontal:absolute;mso-position-horizontal-relative:text;mso-position-vertical:absolute;mso-position-vertical-relative:text;mso-width-percent:0;mso-height-percent:0;mso-width-relative:margin;mso-height-relative:margin;v-text-anchor:middle" o:gfxdata="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" filled="f" strokecolor="#00b0f0" strokeweight="2.25pt"/>
+            </w:pict>
+          </mc:Fallback>
+        </mc:AlternateContent>
+      </w:r>
+    </w:p>
+    <w:p>
+      <w:pPr>
+        <w:rPr>
+          <w:b/>
+          <w:bCs/>
+          <w:color w:val="00B0F0"/>
+          <w:sz w:val="32"/>
+          <w:szCs w:val="32"/>
+          <w:lang w:val="es-PE"/>
+        </w:rPr>
+      </w:pPr>
+      <w:r>
+        <w:rPr>
+          <w:b/>
+          <w:bCs/>
+          <w:noProof/>
+          <w:color w:val="00B0F0"/>
+          <w:sz w:val="32"/>
+          <w:szCs w:val="32"/>
+          <w:lang w:val="es-PE"/>
+        </w:rPr>
+        <mc:AlternateContent>
+          <mc:Choice Requires="wps">
+            <w:drawing>
+              <wp:anchor distT="0" distB="0" distL="114300" distR="114300" simplePos="0" relativeHeight="251830272" behindDoc="0" locked="0" layoutInCell="1" allowOverlap="1" wp14:anchorId="29417EAE" wp14:editId="50A59334">
+                <wp:simplePos x="0" y="0"/>
+                <wp:positionH relativeFrom="column">
+                  <wp:posOffset>3949065</wp:posOffset>
+                </wp:positionH>
+                <wp:positionV relativeFrom="paragraph">
+                  <wp:posOffset>2883535</wp:posOffset>
+                </wp:positionV>
+                <wp:extent cx="1304925" cy="1885950"/>
+                <wp:effectExtent l="0" t="0" r="9525" b="0"/>
+                <wp:wrapNone/>
+                <wp:docPr id="108" name="Cuadro de texto 108"/>
+                <wp:cNvGraphicFramePr/>
+                <a:graphic xmlns:a="http://schemas.openxmlformats.org/drawingml/2006/main">
+                  <a:graphicData uri="http://schemas.microsoft.com/office/word/2010/wordprocessingShape">
+                    <wps:wsp>
+                      <wps:cNvSpPr txBox="1"/>
+                      <wps:spPr>
+                        <a:xfrm>
+                          <a:off x="0" y="0"/>
+                          <a:ext cx="1304925" cy="1885950"/>
+                        </a:xfrm>
+                        <a:prstGeom prst="rect">
+                          <a:avLst/>
+                        </a:prstGeom>
+                        <a:solidFill>
+                          <a:schemeClr val="lt1"/>
+                        </a:solidFill>
+                        <a:ln w="6350">
+                          <a:noFill/>
+                        </a:ln>
+                      </wps:spPr>
+                      <wps:txbx>
+                        <w:txbxContent>
+                          <w:p>
+                            <w:pPr>
+                              <w:rPr>
+                                <w:color w:val="00B0F0"/>
+                                <w:sz w:val="24"/>
+                                <w:szCs w:val="24"/>
+                                <w:lang w:val="es-PE"/>
+                              </w:rPr>
+                            </w:pPr>
+                            <w:r>
+                              <w:rPr>
+                                <w:color w:val="00B0F0"/>
+                                <w:sz w:val="24"/>
+                                <w:szCs w:val="24"/>
+                                <w:lang w:val="es-PE"/>
+                              </w:rPr>
+                              <w:t xml:space="preserve">Consultar Costo Laboral </w:t>
+                            </w:r>
+                          </w:p>
+                          <w:p>
+                            <w:pPr>
+                              <w:rPr>
+                                <w:sz w:val="24"/>
+                                <w:szCs w:val="24"/>
+                                <w:lang w:val="es-PE"/>
+                              </w:rPr>
+                            </w:pPr>
+                            <w:r>
+                              <w:rPr>
+                                <w:sz w:val="24"/>
+                                <w:szCs w:val="24"/>
+                                <w:lang w:val="es-PE"/>
+                              </w:rPr>
+                              <w:t>Abre una ventana donde ingresarás los datos requeridos</w:t>
+                            </w:r>
+                            <w:r>
+                              <w:rPr>
+                                <w:sz w:val="24"/>
+                                <w:szCs w:val="24"/>
+                                <w:lang w:val="es-PE"/>
+                              </w:rPr>
+                              <w:t xml:space="preserve"> para calcular el costo laboral </w:t>
+                            </w:r>
+                          </w:p>
+                        </w:txbxContent>
+                      </wps:txbx>
+                      <wps:bodyPr rot="0" spcFirstLastPara="0" vertOverflow="overflow" horzOverflow="overflow" vert="horz" wrap="square" lIns="91440" tIns="45720" rIns="91440" bIns="45720" numCol="1" spcCol="0" rtlCol="0" fromWordArt="0" anchor="t" anchorCtr="0" forceAA="0" compatLnSpc="1">
+                        <a:prstTxWarp prst="textNoShape">
+                          <a:avLst/>
+                        </a:prstTxWarp>
+                        <a:noAutofit/>
+                      </wps:bodyPr>
+                    </wps:wsp>
+                  </a:graphicData>
+                </a:graphic>
+                <wp14:sizeRelH relativeFrom="margin">
+                  <wp14:pctWidth>0</wp14:pctWidth>
+                </wp14:sizeRelH>
+                <wp14:sizeRelV relativeFrom="margin">
+                  <wp14:pctHeight>0</wp14:pctHeight>
+                </wp14:sizeRelV>
+              </wp:anchor>
+            </w:drawing>
+          </mc:Choice>
+          <mc:Fallback>
+            <w:pict>
+              <v:shapetype w14:anchorId="29417EAE" id="_x0000_t202" coordsize="21600,21600" o:spt="202" path="m,l,21600r21600,l21600,xe">
+                <v:stroke joinstyle="miter"/>
+                <v:path gradientshapeok="t" o:connecttype="rect"/>
+              </v:shapetype>
+              <v:shape id="Cuadro de texto 108" o:spid="_x0000_s1027" type="#_x0000_t202" style="position:absolute;margin-left:310.95pt;margin-top:227.05pt;width:102.75pt;height:148.5pt;z-index:251830272;visibility:visible;mso-wrap-style:square;mso-width-percent:0;mso-height-percent:0;mso-wrap-distance-left:9pt;mso-wrap-distance-top:0;mso-wrap-distance-right:9pt;mso-wrap-distance-bottom:0;mso-position-horizontal:absolute;mso-position-horizontal-relative:text;mso-position-vertical:absolute;mso-position-vertical-relative:text;mso-width-percent:0;mso-height-percent:0;mso-width-relative:margin;mso-height-relative:margin;v-text-anchor:top" o:gfxdata="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" fillcolor="white [3201]" stroked="f" strokeweight=".5pt">
+                <v:textbox>
+                  <w:txbxContent>
+                    <w:p>
+                      <w:pPr>
+                        <w:rPr>
+                          <w:color w:val="00B0F0"/>
+                          <w:sz w:val="24"/>
+                          <w:szCs w:val="24"/>
+                          <w:lang w:val="es-PE"/>
+                        </w:rPr>
+                      </w:pPr>
+                      <w:r>
+                        <w:rPr>
+                          <w:color w:val="00B0F0"/>
+                          <w:sz w:val="24"/>
+                          <w:szCs w:val="24"/>
+                          <w:lang w:val="es-PE"/>
+                        </w:rPr>
+                        <w:t xml:space="preserve">Consultar Costo Laboral </w:t>
+                      </w:r>
+                    </w:p>
+                    <w:p>
+                      <w:pPr>
+                        <w:rPr>
+                          <w:sz w:val="24"/>
+                          <w:szCs w:val="24"/>
+                          <w:lang w:val="es-PE"/>
+                        </w:rPr>
+                      </w:pPr>
+                      <w:r>
+                        <w:rPr>
+                          <w:sz w:val="24"/>
+                          <w:szCs w:val="24"/>
+                          <w:lang w:val="es-PE"/>
+                        </w:rPr>
+                        <w:t>Abre una ventana donde ingresarás los datos requeridos</w:t>
+                      </w:r>
+                      <w:r>
+                        <w:rPr>
+                          <w:sz w:val="24"/>
+                          <w:szCs w:val="24"/>
+                          <w:lang w:val="es-PE"/>
+                        </w:rPr>
+                        <w:t xml:space="preserve"> para calcular el costo laboral </w:t>
+                      </w:r>
+                    </w:p>
+                  </w:txbxContent>
+                </v:textbox>
+              </v:shape>
+            </w:pict>
+          </mc:Fallback>
+        </mc:AlternateContent>
+      </w:r>
+      <w:r>
+        <w:rPr>
+          <w:b/>
+          <w:bCs/>
+          <w:noProof/>
+          <w:color w:val="00B0F0"/>
+          <w:sz w:val="32"/>
+          <w:szCs w:val="32"/>
+          <w:lang w:val="es-PE"/>
+        </w:rPr>
+        <mc:AlternateContent>
+          <mc:Choice Requires="wps">
+            <w:drawing>
+              <wp:anchor distT="0" distB="0" distL="114300" distR="114300" simplePos="0" relativeHeight="251829248" behindDoc="0" locked="0" layoutInCell="1" allowOverlap="1" wp14:anchorId="7B0D225B" wp14:editId="41EBEF8D">
+                <wp:simplePos x="0" y="0"/>
+                <wp:positionH relativeFrom="column">
+                  <wp:posOffset>2653665</wp:posOffset>
+                </wp:positionH>
+                <wp:positionV relativeFrom="paragraph">
+                  <wp:posOffset>2902585</wp:posOffset>
+                </wp:positionV>
+                <wp:extent cx="1304925" cy="2105025"/>
+                <wp:effectExtent l="0" t="0" r="9525" b="9525"/>
+                <wp:wrapNone/>
+                <wp:docPr id="98" name="Cuadro de texto 98"/>
+                <wp:cNvGraphicFramePr/>
+                <a:graphic xmlns:a="http://schemas.openxmlformats.org/drawingml/2006/main">
+                  <a:graphicData uri="http://schemas.microsoft.com/office/word/2010/wordprocessingShape">
+                    <wps:wsp>
+                      <wps:cNvSpPr txBox="1"/>
+                      <wps:spPr>
+                        <a:xfrm>
+                          <a:off x="0" y="0"/>
+                          <a:ext cx="1304925" cy="2105025"/>
+                        </a:xfrm>
+                        <a:prstGeom prst="rect">
+                          <a:avLst/>
+                        </a:prstGeom>
+                        <a:solidFill>
+                          <a:schemeClr val="lt1"/>
+                        </a:solidFill>
+                        <a:ln w="6350">
+                          <a:noFill/>
+                        </a:ln>
+                      </wps:spPr>
+                      <wps:txbx>
+                        <w:txbxContent>
+                          <w:p>
+                            <w:pPr>
+                              <w:rPr>
+                                <w:color w:val="00B0F0"/>
+                                <w:sz w:val="24"/>
+                                <w:szCs w:val="24"/>
+                                <w:lang w:val="es-PE"/>
+                              </w:rPr>
+                            </w:pPr>
+                            <w:r>
+                              <w:rPr>
+                                <w:color w:val="00B0F0"/>
+                                <w:sz w:val="24"/>
+                                <w:szCs w:val="24"/>
+                                <w:lang w:val="es-PE"/>
+                              </w:rPr>
+                              <w:t xml:space="preserve">Consultar Liquidación </w:t>
+                            </w:r>
+                          </w:p>
+                          <w:p>
+                            <w:pPr>
+                              <w:rPr>
+                                <w:sz w:val="24"/>
+                                <w:szCs w:val="24"/>
+                                <w:lang w:val="es-PE"/>
+                              </w:rPr>
+                            </w:pPr>
+                            <w:r>
+                              <w:rPr>
+                                <w:sz w:val="24"/>
+                                <w:szCs w:val="24"/>
+                                <w:lang w:val="es-PE"/>
+                              </w:rPr>
+                              <w:t>Abre una ventana donde ingresarás los datos requeridos</w:t>
+                            </w:r>
+                            <w:r>
+                              <w:rPr>
+                                <w:sz w:val="24"/>
+                                <w:szCs w:val="24"/>
+                                <w:lang w:val="es-PE"/>
+                              </w:rPr>
+                              <w:t xml:space="preserve"> para calcular tu liquidación total</w:t>
+                            </w:r>
+                          </w:p>
+                        </w:txbxContent>
+                      </wps:txbx>
+                      <wps:bodyPr rot="0" spcFirstLastPara="0" vertOverflow="overflow" horzOverflow="overflow" vert="horz" wrap="square" lIns="91440" tIns="45720" rIns="91440" bIns="45720" numCol="1" spcCol="0" rtlCol="0" fromWordArt="0" anchor="t" anchorCtr="0" forceAA="0" compatLnSpc="1">
+                        <a:prstTxWarp prst="textNoShape">
+                          <a:avLst/>
+                        </a:prstTxWarp>
+                        <a:noAutofit/>
+                      </wps:bodyPr>
+                    </wps:wsp>
+                  </a:graphicData>
+                </a:graphic>
+                <wp14:sizeRelH relativeFrom="margin">
+                  <wp14:pctWidth>0</wp14:pctWidth>
+                </wp14:sizeRelH>
+                <wp14:sizeRelV relativeFrom="margin">
+                  <wp14:pctHeight>0</wp14:pctHeight>
+                </wp14:sizeRelV>
+              </wp:anchor>
+            </w:drawing>
+          </mc:Choice>
+          <mc:Fallback>
+            <w:pict>
+              <v:shape w14:anchorId="7B0D225B" id="Cuadro de texto 98" o:spid="_x0000_s1028" type="#_x0000_t202" style="position:absolute;margin-left:208.95pt;margin-top:228.55pt;width:102.75pt;height:165.75pt;z-index:251829248;visibility:visible;mso-wrap-style:square;mso-width-percent:0;mso-height-percent:0;mso-wrap-distance-left:9pt;mso-wrap-distance-top:0;mso-wrap-distance-right:9pt;mso-wrap-distance-bottom:0;mso-position-horizontal:absolute;mso-position-horizontal-relative:text;mso-position-vertical:absolute;mso-position-vertical-relative:text;mso-width-percent:0;mso-height-percent:0;mso-width-relative:margin;mso-height-relative:margin;v-text-anchor:top" o:gfxdata="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" fillcolor="white [3201]" stroked="f" strokeweight=".5pt">
+                <v:textbox>
+                  <w:txbxContent>
+                    <w:p>
+                      <w:pPr>
+                        <w:rPr>
+                          <w:color w:val="00B0F0"/>
+                          <w:sz w:val="24"/>
+                          <w:szCs w:val="24"/>
+                          <w:lang w:val="es-PE"/>
+                        </w:rPr>
+                      </w:pPr>
+                      <w:r>
+                        <w:rPr>
+                          <w:color w:val="00B0F0"/>
+                          <w:sz w:val="24"/>
+                          <w:szCs w:val="24"/>
+                          <w:lang w:val="es-PE"/>
+                        </w:rPr>
+                        <w:t xml:space="preserve">Consultar Liquidación </w:t>
+                      </w:r>
+                    </w:p>
+                    <w:p>
+                      <w:pPr>
+                        <w:rPr>
+                          <w:sz w:val="24"/>
+                          <w:szCs w:val="24"/>
+                          <w:lang w:val="es-PE"/>
+                        </w:rPr>
+                      </w:pPr>
+                      <w:r>
+                        <w:rPr>
+                          <w:sz w:val="24"/>
+                          <w:szCs w:val="24"/>
+                          <w:lang w:val="es-PE"/>
+                        </w:rPr>
+                        <w:t>Abre una ventana donde ingresarás los datos requeridos</w:t>
+                      </w:r>
+                      <w:r>
+                        <w:rPr>
+                          <w:sz w:val="24"/>
+                          <w:szCs w:val="24"/>
+                          <w:lang w:val="es-PE"/>
+                        </w:rPr>
+                        <w:t xml:space="preserve"> para calcular tu liquidación total</w:t>
+                      </w:r>
+                    </w:p>
+                  </w:txbxContent>
+                </v:textbox>
+              </v:shape>
+            </w:pict>
+          </mc:Fallback>
+        </mc:AlternateContent>
+      </w:r>
+      <w:r>
+        <w:rPr>
+          <w:b/>
+          <w:bCs/>
+          <w:noProof/>
+          <w:color w:val="00B0F0"/>
+          <w:sz w:val="32"/>
+          <w:szCs w:val="32"/>
+          <w:lang w:val="es-PE"/>
+        </w:rPr>
+        <mc:AlternateContent>
+          <mc:Choice Requires="wps">
+            <w:drawing>
+              <wp:anchor distT="0" distB="0" distL="114300" distR="114300" simplePos="0" relativeHeight="251827200" behindDoc="0" locked="0" layoutInCell="1" allowOverlap="1" wp14:anchorId="1351BCAE" wp14:editId="41C02B7D">
+                <wp:simplePos x="0" y="0"/>
+                <wp:positionH relativeFrom="column">
+                  <wp:posOffset>1367790</wp:posOffset>
+                </wp:positionH>
+                <wp:positionV relativeFrom="paragraph">
+                  <wp:posOffset>2864485</wp:posOffset>
+                </wp:positionV>
+                <wp:extent cx="1304925" cy="2590800"/>
+                <wp:effectExtent l="0" t="0" r="9525" b="0"/>
+                <wp:wrapNone/>
+                <wp:docPr id="96" name="Cuadro de texto 96"/>
+                <wp:cNvGraphicFramePr/>
+                <a:graphic xmlns:a="http://schemas.openxmlformats.org/drawingml/2006/main">
+                  <a:graphicData uri="http://schemas.microsoft.com/office/word/2010/wordprocessingShape">
+                    <wps:wsp>
+                      <wps:cNvSpPr txBox="1"/>
+                      <wps:spPr>
+                        <a:xfrm>
+                          <a:off x="0" y="0"/>
+                          <a:ext cx="1304925" cy="2590800"/>
+                        </a:xfrm>
+                        <a:prstGeom prst="rect">
+                          <a:avLst/>
+                        </a:prstGeom>
+                        <a:solidFill>
+                          <a:schemeClr val="lt1"/>
+                        </a:solidFill>
+                        <a:ln w="6350">
+                          <a:noFill/>
+                        </a:ln>
+                      </wps:spPr>
+                      <wps:txbx>
+                        <w:txbxContent>
+                          <w:p>
+                            <w:pPr>
+                              <w:rPr>
+                                <w:color w:val="00B0F0"/>
+                                <w:sz w:val="24"/>
+                                <w:szCs w:val="24"/>
+                                <w:lang w:val="es-PE"/>
+                              </w:rPr>
+                            </w:pPr>
+                            <w:r>
+                              <w:rPr>
+                                <w:color w:val="00B0F0"/>
+                                <w:sz w:val="24"/>
+                                <w:szCs w:val="24"/>
+                                <w:lang w:val="es-PE"/>
+                              </w:rPr>
+                              <w:t>Consultar Sueldo Neto</w:t>
+                            </w:r>
+                          </w:p>
+                          <w:p>
+                            <w:pPr>
+                              <w:rPr>
+                                <w:sz w:val="24"/>
+                                <w:szCs w:val="24"/>
+                                <w:lang w:val="es-PE"/>
+                              </w:rPr>
+                            </w:pPr>
+                            <w:r>
+                              <w:rPr>
+                                <w:sz w:val="24"/>
+                                <w:szCs w:val="24"/>
+                                <w:lang w:val="es-PE"/>
+                              </w:rPr>
+                              <w:t>Abre una ventana donde ingresarás los datos requeridos</w:t>
+                            </w:r>
+                            <w:r>
+                              <w:rPr>
+                                <w:sz w:val="24"/>
+                                <w:szCs w:val="24"/>
+                                <w:lang w:val="es-PE"/>
+                              </w:rPr>
+                              <w:t xml:space="preserve"> para calcular tu remuneración neta mensual </w:t>
+                            </w:r>
+                          </w:p>
+                        </w:txbxContent>
+                      </wps:txbx>
+                      <wps:bodyPr rot="0" spcFirstLastPara="0" vertOverflow="overflow" horzOverflow="overflow" vert="horz" wrap="square" lIns="91440" tIns="45720" rIns="91440" bIns="45720" numCol="1" spcCol="0" rtlCol="0" fromWordArt="0" anchor="t" anchorCtr="0" forceAA="0" compatLnSpc="1">
+                        <a:prstTxWarp prst="textNoShape">
+                          <a:avLst/>
+                        </a:prstTxWarp>
+                        <a:noAutofit/>
+                      </wps:bodyPr>
+                    </wps:wsp>
+                  </a:graphicData>
+                </a:graphic>
+                <wp14:sizeRelH relativeFrom="margin">
+                  <wp14:pctWidth>0</wp14:pctWidth>
+                </wp14:sizeRelH>
+                <wp14:sizeRelV relativeFrom="margin">
+                  <wp14:pctHeight>0</wp14:pctHeight>
+                </wp14:sizeRelV>
+              </wp:anchor>
+            </w:drawing>
+          </mc:Choice>
+          <mc:Fallback>
+            <w:pict>
+              <v:shape w14:anchorId="1351BCAE" id="Cuadro de texto 96" o:spid="_x0000_s1029" type="#_x0000_t202" style="position:absolute;margin-left:107.7pt;margin-top:225.55pt;width:102.75pt;height:204pt;z-index:251827200;visibility:visible;mso-wrap-style:square;mso-width-percent:0;mso-height-percent:0;mso-wrap-distance-left:9pt;mso-wrap-distance-top:0;mso-wrap-distance-right:9pt;mso-wrap-distance-bottom:0;mso-position-horizontal:absolute;mso-position-horizontal-relative:text;mso-position-vertical:absolute;mso-position-vertical-relative:text;mso-width-percent:0;mso-height-percent:0;mso-width-relative:margin;mso-height-relative:margin;v-text-anchor:top" o:gfxdata="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" fillcolor="white [3201]" stroked="f" strokeweight=".5pt">
+                <v:textbox>
+                  <w:txbxContent>
+                    <w:p>
+                      <w:pPr>
+                        <w:rPr>
+                          <w:color w:val="00B0F0"/>
+                          <w:sz w:val="24"/>
+                          <w:szCs w:val="24"/>
+                          <w:lang w:val="es-PE"/>
+                        </w:rPr>
+                      </w:pPr>
+                      <w:r>
+                        <w:rPr>
+                          <w:color w:val="00B0F0"/>
+                          <w:sz w:val="24"/>
+                          <w:szCs w:val="24"/>
+                          <w:lang w:val="es-PE"/>
+                        </w:rPr>
+                        <w:t>Consultar Sueldo Neto</w:t>
+                      </w:r>
+                    </w:p>
+                    <w:p>
+                      <w:pPr>
+                        <w:rPr>
+                          <w:sz w:val="24"/>
+                          <w:szCs w:val="24"/>
+                          <w:lang w:val="es-PE"/>
+                        </w:rPr>
+                      </w:pPr>
+                      <w:r>
+                        <w:rPr>
+                          <w:sz w:val="24"/>
+                          <w:szCs w:val="24"/>
+                          <w:lang w:val="es-PE"/>
+                        </w:rPr>
+                        <w:t>Abre una ventana donde ingresarás los datos requeridos</w:t>
+                      </w:r>
+                      <w:r>
+                        <w:rPr>
+                          <w:sz w:val="24"/>
+                          <w:szCs w:val="24"/>
+                          <w:lang w:val="es-PE"/>
+                        </w:rPr>
+                        <w:t xml:space="preserve"> para calcular tu remuneración neta mensual </w:t>
+                      </w:r>
+                    </w:p>
+                  </w:txbxContent>
+                </v:textbox>
+              </v:shape>
+            </w:pict>
+          </mc:Fallback>
+        </mc:AlternateContent>
+      </w:r>
+    </w:p>
+    <w:p>
+      <w:pPr>
+        <w:rPr>
+          <w:b/>
+          <w:bCs/>
+          <w:color w:val="00B0F0"/>
+          <w:sz w:val="32"/>
+          <w:szCs w:val="32"/>
+          <w:lang w:val="es-PE"/>
+        </w:rPr>
+      </w:pPr>
+    </w:p>
+    <w:p>
+      <w:pPr>
+        <w:rPr>
+          <w:b/>
+          <w:bCs/>
+          <w:color w:val="00B0F0"/>
+          <w:sz w:val="32"/>
+          <w:szCs w:val="32"/>
+          <w:lang w:val="es-PE"/>
+        </w:rPr>
+      </w:pPr>
+    </w:p>
+    <w:p>
+      <w:pPr>
+        <w:rPr>
+          <w:b/>
+          <w:bCs/>
+          <w:color w:val="00B0F0"/>
+          <w:sz w:val="32"/>
+          <w:szCs w:val="32"/>
+          <w:lang w:val="es-PE"/>
+        </w:rPr>
+      </w:pPr>
+    </w:p>
+    <w:p>
+      <w:pPr>
+        <w:rPr>
+          <w:b/>
+          <w:bCs/>
+          <w:color w:val="00B0F0"/>
+          <w:sz w:val="32"/>
+          <w:szCs w:val="32"/>
+          <w:lang w:val="es-PE"/>
+        </w:rPr>
+      </w:pPr>
+    </w:p>
+    <w:p>
+      <w:pPr>
+        <w:rPr>
+          <w:b/>
+          <w:bCs/>
+          <w:color w:val="00B0F0"/>
+          <w:sz w:val="32"/>
+          <w:szCs w:val="32"/>
+          <w:lang w:val="es-PE"/>
+        </w:rPr>
+      </w:pPr>
+    </w:p>
+    <w:p>
+      <w:pPr>
+        <w:rPr>
+          <w:b/>
+          <w:bCs/>
+          <w:color w:val="00B0F0"/>
+          <w:sz w:val="32"/>
+          <w:szCs w:val="32"/>
+          <w:lang w:val="es-PE"/>
+        </w:rPr>
+      </w:pPr>
+    </w:p>
+    <w:p>
+      <w:pPr>
+        <w:rPr>
+          <w:b/>
+          <w:bCs/>
+          <w:color w:val="00B0F0"/>
+          <w:sz w:val="32"/>
+          <w:szCs w:val="32"/>
+          <w:lang w:val="es-PE"/>
+        </w:rPr>
+      </w:pPr>
+      <w:bookmarkStart w:id="0" w:name="_GoBack"/>
+      <w:bookmarkEnd w:id="0"/>
+    </w:p>
+    <w:p>
+      <w:pPr>
+        <w:rPr>
+          <w:b/>
+          <w:bCs/>
+          <w:color w:val="00B0F0"/>
+          <w:sz w:val="32"/>
+          <w:szCs w:val="32"/>
+          <w:lang w:val="es-PE"/>
+        </w:rPr>
+      </w:pPr>
+    </w:p>
+    <w:p>
+      <w:pPr>
+        <w:rPr>
+          <w:b/>
+          <w:bCs/>
+          <w:color w:val="00B0F0"/>
+          <w:sz w:val="32"/>
+          <w:szCs w:val="32"/>
+          <w:lang w:val="es-PE"/>
+        </w:rPr>
+      </w:pPr>
+    </w:p>
+    <w:p>
+      <w:pPr>
+        <w:rPr>
+          <w:b/>
+          <w:bCs/>
+          <w:color w:val="00B0F0"/>
+          <w:sz w:val="32"/>
+          <w:szCs w:val="32"/>
+          <w:lang w:val="es-PE"/>
+        </w:rPr>
+      </w:pPr>
       <w:r>
         <w:rPr>
           <w:b/>
@@ -962,27 +2154,13 @@
                               <w:rPr>
                                 <w:lang w:val="es-PE"/>
                               </w:rPr>
-                              <w:t xml:space="preserve">Menú desplegable, números del 1 al 12 que hace referencia a los meses. seleccionarás el </w:t>
-                            </w:r>
-                            <w:proofErr w:type="gramStart"/>
-                            <w:r>
-                              <w:rPr>
-                                <w:lang w:val="es-PE"/>
-                              </w:rPr>
-                              <w:t xml:space="preserve">mes </w:t>
+                              <w:t xml:space="preserve">Menú desplegable, números del 1 al 12 que hace referencia a los meses. seleccionarás el mes </w:t>
                             </w:r>
                             <w:r>
                               <w:rPr>
                                 <w:lang w:val="es-PE"/>
                               </w:rPr>
-                              <w:t xml:space="preserve"> en</w:t>
-                            </w:r>
-                            <w:proofErr w:type="gramEnd"/>
-                            <w:r>
-                              <w:rPr>
-                                <w:lang w:val="es-PE"/>
-                              </w:rPr>
-                              <w:t xml:space="preserve"> el que el empleado </w:t>
+                              <w:t xml:space="preserve"> en el que el empleado </w:t>
                             </w:r>
                             <w:r>
                               <w:rPr>
@@ -2296,7 +3474,7 @@
                     <pic:cNvPicPr/>
                   </pic:nvPicPr>
                   <pic:blipFill rotWithShape="1">
-                    <a:blip r:embed="rId6">
+                    <a:blip r:embed="rId7">
                       <a:extLst>
                         <a:ext uri="{28A0092B-C50C-407E-A947-70E740481C1C}">
                           <a14:useLocalDpi xmlns:a14="http://schemas.microsoft.com/office/drawing/2010/main" val="0"/>
@@ -3042,7 +4220,7 @@
                     <pic:cNvPicPr/>
                   </pic:nvPicPr>
                   <pic:blipFill>
-                    <a:blip r:embed="rId7">
+                    <a:blip r:embed="rId8">
                       <a:extLst>
                         <a:ext uri="{28A0092B-C50C-407E-A947-70E740481C1C}">
                           <a14:useLocalDpi xmlns:a14="http://schemas.microsoft.com/office/drawing/2010/main" val="0"/>
@@ -3393,7 +4571,7 @@
                     <pic:cNvPicPr/>
                   </pic:nvPicPr>
                   <pic:blipFill>
-                    <a:blip r:embed="rId8">
+                    <a:blip r:embed="rId9">
                       <a:extLst>
                         <a:ext uri="{28A0092B-C50C-407E-A947-70E740481C1C}">
                           <a14:useLocalDpi xmlns:a14="http://schemas.microsoft.com/office/drawing/2010/main" val="0"/>
@@ -5849,7 +7027,7 @@
                     <pic:cNvPicPr/>
                   </pic:nvPicPr>
                   <pic:blipFill rotWithShape="1">
-                    <a:blip r:embed="rId9">
+                    <a:blip r:embed="rId10">
                       <a:extLst>
                         <a:ext uri="{28A0092B-C50C-407E-A947-70E740481C1C}">
                           <a14:useLocalDpi xmlns:a14="http://schemas.microsoft.com/office/drawing/2010/main" val="0"/>
@@ -5963,23 +7141,7 @@
                                 <w:rFonts w:ascii="Times New Roman" w:hAnsi="Times New Roman" w:cs="Times New Roman"/>
                                 <w:lang w:val="es-PE"/>
                               </w:rPr>
-                              <w:t xml:space="preserve">Le brindará información sobre el descuento por ONP O AFP, de acuerdo al sistema de pensiones </w:t>
-                            </w:r>
-                            <w:proofErr w:type="gramStart"/>
-                            <w:r>
-                              <w:rPr>
-                                <w:rFonts w:ascii="Times New Roman" w:hAnsi="Times New Roman" w:cs="Times New Roman"/>
-                                <w:lang w:val="es-PE"/>
-                              </w:rPr>
-                              <w:t>al  que</w:t>
-                            </w:r>
-                            <w:proofErr w:type="gramEnd"/>
-                            <w:r>
-                              <w:rPr>
-                                <w:rFonts w:ascii="Times New Roman" w:hAnsi="Times New Roman" w:cs="Times New Roman"/>
-                                <w:lang w:val="es-PE"/>
-                              </w:rPr>
-                              <w:t xml:space="preserve"> pertenezca, si es que hay un descuento por renta de 5ta categoría también se lo mostrará, </w:t>
+                              <w:t xml:space="preserve">Le brindará información sobre el descuento por ONP O AFP, de acuerdo al sistema de pensiones al  que pertenezca, si es que hay un descuento por renta de 5ta categoría también se lo mostrará, </w:t>
                             </w:r>
                           </w:p>
                           <w:p>
@@ -6344,8 +7506,6 @@
         </w:rPr>
       </w:pPr>
     </w:p>
-    <w:bookmarkStart w:id="0" w:name="_GoBack"/>
-    <w:bookmarkEnd w:id="0"/>
     <w:p>
       <w:pPr>
         <w:rPr>
@@ -6834,7 +7994,7 @@
                     <pic:cNvPicPr/>
                   </pic:nvPicPr>
                   <pic:blipFill rotWithShape="1">
-                    <a:blip r:embed="rId10">
+                    <a:blip r:embed="rId11">
                       <a:extLst>
                         <a:ext uri="{28A0092B-C50C-407E-A947-70E740481C1C}">
                           <a14:useLocalDpi xmlns:a14="http://schemas.microsoft.com/office/drawing/2010/main" val="0"/>
@@ -7099,7 +8259,7 @@
                     <pic:cNvPicPr/>
                   </pic:nvPicPr>
                   <pic:blipFill>
-                    <a:blip r:embed="rId11">
+                    <a:blip r:embed="rId12">
                       <a:extLst>
                         <a:ext uri="{28A0092B-C50C-407E-A947-70E740481C1C}">
                           <a14:useLocalDpi xmlns:a14="http://schemas.microsoft.com/office/drawing/2010/main" val="0"/>
@@ -7750,7 +8910,7 @@
                     <pic:cNvPicPr/>
                   </pic:nvPicPr>
                   <pic:blipFill>
-                    <a:blip r:embed="rId12">
+                    <a:blip r:embed="rId13">
                       <a:extLst>
                         <a:ext uri="{28A0092B-C50C-407E-A947-70E740481C1C}">
                           <a14:useLocalDpi xmlns:a14="http://schemas.microsoft.com/office/drawing/2010/main" val="0"/>
@@ -9105,7 +10265,7 @@
                     <pic:cNvPicPr/>
                   </pic:nvPicPr>
                   <pic:blipFill rotWithShape="1">
-                    <a:blip r:embed="rId13">
+                    <a:blip r:embed="rId14">
                       <a:extLst>
                         <a:ext uri="{28A0092B-C50C-407E-A947-70E740481C1C}">
                           <a14:useLocalDpi xmlns:a14="http://schemas.microsoft.com/office/drawing/2010/main" val="0"/>
@@ -9501,7 +10661,7 @@
       </w:pPr>
     </w:pPrDefault>
   </w:docDefaults>
-  <w:latentStyles w:defLockedState="0" w:defUIPriority="99" w:defSemiHidden="0" w:defUnhideWhenUsed="0" w:defQFormat="0" w:count="376">
+  <w:latentStyles w:defLockedState="0" w:defUIPriority="99" w:defSemiHidden="0" w:defUnhideWhenUsed="0" w:defQFormat="0" w:count="377">
     <w:lsdException w:name="Normal" w:uiPriority="0" w:qFormat="1"/>
     <w:lsdException w:name="heading 1" w:uiPriority="9" w:qFormat="1"/>
     <w:lsdException w:name="heading 2" w:semiHidden="1" w:uiPriority="9" w:unhideWhenUsed="1" w:qFormat="1"/>
@@ -9607,7 +10767,6 @@
     <w:lsdException w:name="HTML Sample" w:semiHidden="1" w:unhideWhenUsed="1"/>
     <w:lsdException w:name="HTML Typewriter" w:semiHidden="1" w:unhideWhenUsed="1"/>
     <w:lsdException w:name="HTML Variable" w:semiHidden="1" w:unhideWhenUsed="1"/>
-    <w:lsdException w:name="Normal Table" w:semiHidden="1" w:unhideWhenUsed="1"/>
     <w:lsdException w:name="annotation subject" w:semiHidden="1" w:unhideWhenUsed="1"/>
     <w:lsdException w:name="No List" w:semiHidden="1" w:unhideWhenUsed="1"/>
     <w:lsdException w:name="Outline List 1" w:semiHidden="1" w:unhideWhenUsed="1"/>
@@ -9654,10 +10813,8 @@
     <w:lsdException w:name="Table Subtle 2" w:semiHidden="1" w:unhideWhenUsed="1"/>
     <w:lsdException w:name="Table Web 1" w:semiHidden="1" w:unhideWhenUsed="1"/>
     <w:lsdException w:name="Table Web 2" w:semiHidden="1" w:unhideWhenUsed="1"/>
-    <w:lsdException w:name="Table Web 3" w:semiHidden="1" w:unhideWhenUsed="1"/>
     <w:lsdException w:name="Balloon Text" w:semiHidden="1" w:unhideWhenUsed="1"/>
     <w:lsdException w:name="Table Grid" w:uiPriority="39"/>
-    <w:lsdException w:name="Table Theme" w:semiHidden="1" w:unhideWhenUsed="1"/>
     <w:lsdException w:name="Placeholder Text" w:semiHidden="1"/>
     <w:lsdException w:name="No Spacing" w:uiPriority="1" w:qFormat="1"/>
     <w:lsdException w:name="Light Shading" w:uiPriority="60"/>
@@ -9878,6 +11035,7 @@
     <w:lsdException w:name="Hashtag" w:semiHidden="1" w:unhideWhenUsed="1"/>
     <w:lsdException w:name="Unresolved Mention" w:semiHidden="1" w:unhideWhenUsed="1"/>
     <w:lsdException w:name="Smart Link" w:semiHidden="1" w:unhideWhenUsed="1"/>
+    <w:lsdException w:name="Smart Link Error" w:semiHidden="1" w:unhideWhenUsed="1"/>
   </w:latentStyles>
   <w:style w:type="paragraph" w:default="1" w:styleId="Normal">
     <w:name w:val="Normal"/>

</xml_diff>